<commit_message>
update typo dan bab 5 done
</commit_message>
<xml_diff>
--- a/3. Struktur Dasar Python.docx
+++ b/3. Struktur Dasar Python.docx
@@ -27,6 +27,13 @@
       </w:r>
       <w:bookmarkEnd w:id="1"/>
     </w:p>
+    <w:p/>
+    <w:p/>
+    <w:p/>
+    <w:p/>
+    <w:p/>
+    <w:p/>
+    <w:p/>
     <w:p/>
     <w:p/>
     <w:p/>
@@ -186,7 +193,11 @@
         <w:t>ribuan baris</w:t>
       </w:r>
       <w:r>
-        <w:t xml:space="preserve"> kode python. Sebagai contoh kita dapat membuat sebuah file bernama main.py yang berisikan function print(</w:t>
+        <w:t xml:space="preserve"> kode python. </w:t>
+      </w:r>
+      <w:r>
+        <w:lastRenderedPageBreak/>
+        <w:t>Sebagai contoh kita dapat membuat sebuah file bernama main.py yang berisikan function print(</w:t>
       </w:r>
       <w:r>
         <w:t>‘Hello World PTI’</w:t>
@@ -216,7 +227,6 @@
     </w:p>
     <w:p>
       <w:r>
-        <w:lastRenderedPageBreak/>
         <w:t>Sebuah fungsi Print() akan mencetak apapun yang ada diantara tanda kurung. Jika berisi String maka akan mencetak String. Jika berisi integer seperti angka 42 maka akan mencetak angka 42. Jika berisi angka desimal seperti 22.4 maka akan mencetak 22.4.</w:t>
       </w:r>
       <w:r>
@@ -376,11 +386,15 @@
       <w:pPr>
         <w:rPr>
           <w:rFonts w:ascii="Consolas" w:hAnsi="Consolas" w:cs="Consolas"/>
-        </w:rPr>
-      </w:pPr>
-      <w:r>
-        <w:rPr>
-          <w:rFonts w:ascii="Consolas" w:hAnsi="Consolas" w:cs="Consolas"/>
+          <w:sz w:val="22"/>
+          <w:szCs w:val="22"/>
+        </w:rPr>
+      </w:pPr>
+      <w:r>
+        <w:rPr>
+          <w:rFonts w:ascii="Consolas" w:hAnsi="Consolas" w:cs="Consolas"/>
+          <w:sz w:val="22"/>
+          <w:szCs w:val="22"/>
         </w:rPr>
         <w:t>Siapa nama kamu : arif</w:t>
       </w:r>
@@ -389,11 +403,15 @@
       <w:pPr>
         <w:rPr>
           <w:rFonts w:ascii="Consolas" w:hAnsi="Consolas" w:cs="Consolas"/>
-        </w:rPr>
-      </w:pPr>
-      <w:r>
-        <w:rPr>
-          <w:rFonts w:ascii="Consolas" w:hAnsi="Consolas" w:cs="Consolas"/>
+          <w:sz w:val="22"/>
+          <w:szCs w:val="22"/>
+        </w:rPr>
+      </w:pPr>
+      <w:r>
+        <w:rPr>
+          <w:rFonts w:ascii="Consolas" w:hAnsi="Consolas" w:cs="Consolas"/>
+          <w:sz w:val="22"/>
+          <w:szCs w:val="22"/>
         </w:rPr>
         <w:t>hallo  arif</w:t>
       </w:r>
@@ -493,6 +511,7 @@
           <w:szCs w:val="21"/>
           <w:bdr w:val="none" w:sz="0" w:space="0" w:color="auto" w:frame="1"/>
         </w:rPr>
+        <w:lastRenderedPageBreak/>
         <w:t>nama = input(</w:t>
       </w:r>
       <w:r>
@@ -699,13 +718,16 @@
       <w:pPr>
         <w:rPr>
           <w:rFonts w:ascii="Consolas" w:hAnsi="Consolas" w:cs="Consolas"/>
-        </w:rPr>
-      </w:pPr>
-      <w:r>
-        <w:rPr>
-          <w:rFonts w:ascii="Consolas" w:hAnsi="Consolas" w:cs="Consolas"/>
-        </w:rPr>
-        <w:lastRenderedPageBreak/>
+          <w:sz w:val="22"/>
+          <w:szCs w:val="22"/>
+        </w:rPr>
+      </w:pPr>
+      <w:r>
+        <w:rPr>
+          <w:rFonts w:ascii="Consolas" w:hAnsi="Consolas" w:cs="Consolas"/>
+          <w:sz w:val="22"/>
+          <w:szCs w:val="22"/>
+        </w:rPr>
         <w:t>Siapa nama kamu : arif</w:t>
       </w:r>
     </w:p>
@@ -713,11 +735,15 @@
       <w:pPr>
         <w:rPr>
           <w:rFonts w:ascii="Consolas" w:hAnsi="Consolas" w:cs="Consolas"/>
-        </w:rPr>
-      </w:pPr>
-      <w:r>
-        <w:rPr>
-          <w:rFonts w:ascii="Consolas" w:hAnsi="Consolas" w:cs="Consolas"/>
+          <w:sz w:val="22"/>
+          <w:szCs w:val="22"/>
+        </w:rPr>
+      </w:pPr>
+      <w:r>
+        <w:rPr>
+          <w:rFonts w:ascii="Consolas" w:hAnsi="Consolas" w:cs="Consolas"/>
+          <w:sz w:val="22"/>
+          <w:szCs w:val="22"/>
         </w:rPr>
         <w:t>hallo  arif</w:t>
       </w:r>
@@ -726,11 +752,15 @@
       <w:pPr>
         <w:rPr>
           <w:rFonts w:ascii="Consolas" w:hAnsi="Consolas" w:cs="Consolas"/>
-        </w:rPr>
-      </w:pPr>
-      <w:r>
-        <w:rPr>
-          <w:rFonts w:ascii="Consolas" w:hAnsi="Consolas" w:cs="Consolas"/>
+          <w:sz w:val="22"/>
+          <w:szCs w:val="22"/>
+        </w:rPr>
+      </w:pPr>
+      <w:r>
+        <w:rPr>
+          <w:rFonts w:ascii="Consolas" w:hAnsi="Consolas" w:cs="Consolas"/>
+          <w:sz w:val="22"/>
+          <w:szCs w:val="22"/>
         </w:rPr>
         <w:t>Siapa nama Ayah kamu : deni</w:t>
       </w:r>
@@ -739,11 +769,15 @@
       <w:pPr>
         <w:rPr>
           <w:rFonts w:ascii="Consolas" w:hAnsi="Consolas" w:cs="Consolas"/>
-        </w:rPr>
-      </w:pPr>
-      <w:r>
-        <w:rPr>
-          <w:rFonts w:ascii="Consolas" w:hAnsi="Consolas" w:cs="Consolas"/>
+          <w:sz w:val="22"/>
+          <w:szCs w:val="22"/>
+        </w:rPr>
+      </w:pPr>
+      <w:r>
+        <w:rPr>
+          <w:rFonts w:ascii="Consolas" w:hAnsi="Consolas" w:cs="Consolas"/>
+          <w:sz w:val="22"/>
+          <w:szCs w:val="22"/>
         </w:rPr>
         <w:t>Ayah kamu bernama  deni</w:t>
       </w:r>
@@ -1058,6 +1092,7 @@
         </w:numPr>
       </w:pPr>
       <w:r>
+        <w:lastRenderedPageBreak/>
         <w:t>Gunakan kata deskriptif yang mewakili isi dari variabel. Hindari penaamaan satu huruf seperti a dan b kecuali untuk penggunaan dalam looping.</w:t>
       </w:r>
     </w:p>
@@ -1111,7 +1146,6 @@
         </w:numPr>
       </w:pPr>
       <w:r>
-        <w:lastRenderedPageBreak/>
         <w:t>is_okay, is_correct</w:t>
       </w:r>
     </w:p>
@@ -1433,6 +1467,7 @@
         <w:ind w:left="284"/>
       </w:pPr>
       <w:r>
+        <w:lastRenderedPageBreak/>
         <w:t xml:space="preserve"> </w:t>
       </w:r>
       <w:bookmarkStart w:id="7" w:name="_Toc50596080"/>
@@ -1605,7 +1640,6 @@
           <w:szCs w:val="21"/>
           <w:bdr w:val="none" w:sz="0" w:space="0" w:color="auto" w:frame="1"/>
         </w:rPr>
-        <w:lastRenderedPageBreak/>
         <w:t>print</w:t>
       </w:r>
       <w:r>
@@ -2245,6 +2279,7 @@
           <w:szCs w:val="21"/>
           <w:bdr w:val="none" w:sz="0" w:space="0" w:color="auto" w:frame="1"/>
         </w:rPr>
+        <w:lastRenderedPageBreak/>
         <w:t>  </w:t>
       </w:r>
     </w:p>
@@ -2554,7 +2589,6 @@
           <w:szCs w:val="21"/>
           <w:bdr w:val="none" w:sz="0" w:space="0" w:color="auto" w:frame="1"/>
         </w:rPr>
-        <w:lastRenderedPageBreak/>
         <w:t>print</w:t>
       </w:r>
       <w:r>
@@ -3229,7 +3263,6 @@
         <w:rPr>
           <w:rFonts w:ascii="Calibri" w:hAnsi="Calibri" w:cs="Calibri"/>
         </w:rPr>
-        <w:lastRenderedPageBreak/>
         <w:t>﻿</w:t>
       </w:r>
       <w:r>

</xml_diff>